<commit_message>
incluí la asignación de ejercicios para mi como profesor
</commit_message>
<xml_diff>
--- a/3_planeacion/3_evaluacion/1_parciales/1_parcial/4_parcial_1_3/Parcial_Algebra_Trig_Parcial1_IMUA.docx
+++ b/3_planeacion/3_evaluacion/1_parciales/1_parcial/4_parcial_1_3/Parcial_Algebra_Trig_Parcial1_IMUA.docx
@@ -532,6 +532,110 @@
         </w:rPr>
         <w:t>8).</w:t>
       </w:r>
+      <w:r>
+        <w:rPr>
+          <w:color w:val="0F243E" w:themeColor="text2" w:themeShade="80"/>
+        </w:rPr>
+        <w:t xml:space="preserve">  </w:t>
+      </w:r>
+    </w:p>
+    <w:p>
+      <w:pPr>
+        <w:rPr>
+          <w:color w:val="0F243E" w:themeColor="text2" w:themeShade="80"/>
+        </w:rPr>
+      </w:pPr>
+    </w:p>
+    <w:p>
+      <w:pPr>
+        <w:rPr>
+          <w:color w:val="0F243E" w:themeColor="text2" w:themeShade="80"/>
+        </w:rPr>
+      </w:pPr>
+      <m:oMathPara>
+        <m:oMath>
+          <m:rad>
+            <m:radPr>
+              <m:degHide m:val="1"/>
+              <m:ctrlPr>
+                <w:rPr>
+                  <w:rFonts w:ascii="Cambria Math" w:hAnsi="Cambria Math"/>
+                  <w:i/>
+                  <w:color w:val="0F243E" w:themeColor="text2" w:themeShade="80"/>
+                </w:rPr>
+              </m:ctrlPr>
+            </m:radPr>
+            <m:deg/>
+            <m:e>
+              <m:r>
+                <w:rPr>
+                  <w:rFonts w:ascii="Cambria Math" w:hAnsi="Cambria Math"/>
+                  <w:color w:val="0F243E" w:themeColor="text2" w:themeShade="80"/>
+                </w:rPr>
+                <m:t>50</m:t>
+              </m:r>
+            </m:e>
+          </m:rad>
+          <m:r>
+            <w:rPr>
+              <w:rFonts w:ascii="Cambria Math" w:hAnsi="Cambria Math"/>
+              <w:color w:val="0F243E" w:themeColor="text2" w:themeShade="80"/>
+            </w:rPr>
+            <m:t>-</m:t>
+          </m:r>
+          <m:rad>
+            <m:radPr>
+              <m:degHide m:val="1"/>
+              <m:ctrlPr>
+                <w:rPr>
+                  <w:rFonts w:ascii="Cambria Math" w:hAnsi="Cambria Math"/>
+                  <w:i/>
+                  <w:color w:val="0F243E" w:themeColor="text2" w:themeShade="80"/>
+                </w:rPr>
+              </m:ctrlPr>
+            </m:radPr>
+            <m:deg/>
+            <m:e>
+              <m:r>
+                <w:rPr>
+                  <w:rFonts w:ascii="Cambria Math" w:hAnsi="Cambria Math"/>
+                  <w:color w:val="0F243E" w:themeColor="text2" w:themeShade="80"/>
+                </w:rPr>
+                <m:t>18</m:t>
+              </m:r>
+            </m:e>
+          </m:rad>
+          <m:r>
+            <w:rPr>
+              <w:rFonts w:ascii="Cambria Math" w:hAnsi="Cambria Math"/>
+              <w:color w:val="0F243E" w:themeColor="text2" w:themeShade="80"/>
+            </w:rPr>
+            <m:t>+</m:t>
+          </m:r>
+          <m:rad>
+            <m:radPr>
+              <m:degHide m:val="1"/>
+              <m:ctrlPr>
+                <w:rPr>
+                  <w:rFonts w:ascii="Cambria Math" w:hAnsi="Cambria Math"/>
+                  <w:i/>
+                  <w:color w:val="0F243E" w:themeColor="text2" w:themeShade="80"/>
+                </w:rPr>
+              </m:ctrlPr>
+            </m:radPr>
+            <m:deg/>
+            <m:e>
+              <m:r>
+                <w:rPr>
+                  <w:rFonts w:ascii="Cambria Math" w:hAnsi="Cambria Math"/>
+                  <w:color w:val="0F243E" w:themeColor="text2" w:themeShade="80"/>
+                </w:rPr>
+                <m:t>8</m:t>
+              </m:r>
+            </m:e>
+          </m:rad>
+        </m:oMath>
+      </m:oMathPara>
     </w:p>
     <w:p>
       <w:pPr>
@@ -1185,7 +1289,6 @@
           <w:color w:val="0F243E" w:themeColor="text2" w:themeShade="80"/>
           <w:lang w:val="es-CO"/>
         </w:rPr>
-        <w:lastRenderedPageBreak/>
         <w:t xml:space="preserve">5. Problema de aplicación (20 </w:t>
       </w:r>
       <w:proofErr w:type="spellStart"/>
@@ -13280,6 +13383,16 @@
       <w:rFonts w:ascii="Calibri" w:hAnsi="Calibri"/>
     </w:rPr>
   </w:style>
+  <w:style w:type="character" w:styleId="Textodelmarcadordeposicin">
+    <w:name w:val="Placeholder Text"/>
+    <w:basedOn w:val="Fuentedeprrafopredeter"/>
+    <w:uiPriority w:val="99"/>
+    <w:semiHidden/>
+    <w:rsid w:val="005A11AF"/>
+    <w:rPr>
+      <w:color w:val="666666"/>
+    </w:rPr>
+  </w:style>
 </w:styles>
 </file>
 

</xml_diff>